<commit_message>
Renamed correlation to overlay/relation, add comments
</commit_message>
<xml_diff>
--- a/Questions.docx
+++ b/Questions.docx
@@ -18,8 +18,6 @@
         </w:rPr>
         <w:t>Questions -</w:t>
       </w:r>
-      <w:bookmarkStart w:id="0" w:name="_GoBack"/>
-      <w:bookmarkEnd w:id="0"/>
     </w:p>
     <w:p>
       <w:pPr>
@@ -50,7 +48,55 @@
           <w:sz w:val="24"/>
           <w:szCs w:val="24"/>
         </w:rPr>
-        <w:t>What is the level of correlation between different data values?</w:t>
+        <w:t xml:space="preserve">What is the level of </w:t>
+      </w:r>
+      <w:r>
+        <w:rPr>
+          <w:rFonts w:ascii="Times New Roman" w:hAnsi="Times New Roman" w:cs="Times New Roman"/>
+          <w:sz w:val="24"/>
+          <w:szCs w:val="24"/>
+        </w:rPr>
+        <w:t>relation</w:t>
+      </w:r>
+      <w:r>
+        <w:rPr>
+          <w:rFonts w:ascii="Times New Roman" w:hAnsi="Times New Roman" w:cs="Times New Roman"/>
+          <w:sz w:val="24"/>
+          <w:szCs w:val="24"/>
+        </w:rPr>
+        <w:t xml:space="preserve"> between</w:t>
+      </w:r>
+      <w:r>
+        <w:rPr>
+          <w:rFonts w:ascii="Times New Roman" w:hAnsi="Times New Roman" w:cs="Times New Roman"/>
+          <w:sz w:val="24"/>
+          <w:szCs w:val="24"/>
+        </w:rPr>
+        <w:t xml:space="preserve"> selections of</w:t>
+      </w:r>
+      <w:r>
+        <w:rPr>
+          <w:rFonts w:ascii="Times New Roman" w:hAnsi="Times New Roman" w:cs="Times New Roman"/>
+          <w:sz w:val="24"/>
+          <w:szCs w:val="24"/>
+        </w:rPr>
+        <w:t xml:space="preserve"> different data value</w:t>
+      </w:r>
+      <w:r>
+        <w:rPr>
+          <w:rFonts w:ascii="Times New Roman" w:hAnsi="Times New Roman" w:cs="Times New Roman"/>
+          <w:sz w:val="24"/>
+          <w:szCs w:val="24"/>
+        </w:rPr>
+        <w:t>s</w:t>
+      </w:r>
+      <w:r>
+        <w:rPr>
+          <w:rFonts w:ascii="Times New Roman" w:hAnsi="Times New Roman" w:cs="Times New Roman"/>
+          <w:sz w:val="24"/>
+          <w:szCs w:val="24"/>
+        </w:rPr>
+        <w:t>?</w:t>
       </w:r>
     </w:p>
     <w:p>
@@ -72,7 +118,33 @@
           <w:sz w:val="24"/>
           <w:szCs w:val="24"/>
         </w:rPr>
-        <w:t>Where do data values appear to be stronger in intensity?</w:t>
+        <w:t>Where do</w:t>
+      </w:r>
+      <w:r>
+        <w:rPr>
+          <w:rFonts w:ascii="Times New Roman" w:hAnsi="Times New Roman" w:cs="Times New Roman"/>
+          <w:sz w:val="24"/>
+          <w:szCs w:val="24"/>
+        </w:rPr>
+        <w:t xml:space="preserve"> indiv</w:t>
+      </w:r>
+      <w:r>
+        <w:rPr>
+          <w:rFonts w:ascii="Times New Roman" w:hAnsi="Times New Roman" w:cs="Times New Roman"/>
+          <w:sz w:val="24"/>
+          <w:szCs w:val="24"/>
+        </w:rPr>
+        <w:t>idual</w:t>
+      </w:r>
+      <w:bookmarkStart w:id="0" w:name="_GoBack"/>
+      <w:bookmarkEnd w:id="0"/>
+      <w:r>
+        <w:rPr>
+          <w:rFonts w:ascii="Times New Roman" w:hAnsi="Times New Roman" w:cs="Times New Roman"/>
+          <w:sz w:val="24"/>
+          <w:szCs w:val="24"/>
+        </w:rPr>
+        <w:t xml:space="preserve"> data values appear to be stronger in intensity?</w:t>
       </w:r>
     </w:p>
     <w:p>
@@ -635,6 +707,7 @@
     <w:lsdException w:name="HTML Sample" w:semiHidden="1" w:unhideWhenUsed="1"/>
     <w:lsdException w:name="HTML Typewriter" w:semiHidden="1" w:unhideWhenUsed="1"/>
     <w:lsdException w:name="HTML Variable" w:semiHidden="1" w:unhideWhenUsed="1"/>
+    <w:lsdException w:name="Normal Table" w:semiHidden="1" w:unhideWhenUsed="1"/>
     <w:lsdException w:name="annotation subject" w:semiHidden="1" w:unhideWhenUsed="1"/>
     <w:lsdException w:name="No List" w:semiHidden="1" w:unhideWhenUsed="1"/>
     <w:lsdException w:name="Outline List 1" w:semiHidden="1" w:unhideWhenUsed="1"/>
@@ -681,8 +754,10 @@
     <w:lsdException w:name="Table Subtle 2" w:semiHidden="1" w:unhideWhenUsed="1"/>
     <w:lsdException w:name="Table Web 1" w:semiHidden="1" w:unhideWhenUsed="1"/>
     <w:lsdException w:name="Table Web 2" w:semiHidden="1" w:unhideWhenUsed="1"/>
+    <w:lsdException w:name="Table Web 3" w:semiHidden="1" w:unhideWhenUsed="1"/>
     <w:lsdException w:name="Balloon Text" w:semiHidden="1" w:unhideWhenUsed="1"/>
     <w:lsdException w:name="Table Grid" w:uiPriority="39"/>
+    <w:lsdException w:name="Table Theme" w:semiHidden="1" w:unhideWhenUsed="1"/>
     <w:lsdException w:name="Placeholder Text" w:semiHidden="1"/>
     <w:lsdException w:name="No Spacing" w:uiPriority="1" w:qFormat="1"/>
     <w:lsdException w:name="Light Shading" w:uiPriority="60"/>

</xml_diff>

<commit_message>
Add names to document
</commit_message>
<xml_diff>
--- a/Questions.docx
+++ b/Questions.docx
@@ -136,15 +136,29 @@
         </w:rPr>
         <w:t>idual</w:t>
       </w:r>
-      <w:bookmarkStart w:id="0" w:name="_GoBack"/>
-      <w:bookmarkEnd w:id="0"/>
-      <w:r>
-        <w:rPr>
-          <w:rFonts w:ascii="Times New Roman" w:hAnsi="Times New Roman" w:cs="Times New Roman"/>
-          <w:sz w:val="24"/>
-          <w:szCs w:val="24"/>
-        </w:rPr>
-        <w:t xml:space="preserve"> data values appear to be stronger in intensity?</w:t>
+      <w:r>
+        <w:rPr>
+          <w:rFonts w:ascii="Times New Roman" w:hAnsi="Times New Roman" w:cs="Times New Roman"/>
+          <w:sz w:val="24"/>
+          <w:szCs w:val="24"/>
+        </w:rPr>
+        <w:t xml:space="preserve"> data values appear to be stronger in intensity</w:t>
+      </w:r>
+      <w:r>
+        <w:rPr>
+          <w:rFonts w:ascii="Times New Roman" w:hAnsi="Times New Roman" w:cs="Times New Roman"/>
+          <w:sz w:val="24"/>
+          <w:szCs w:val="24"/>
+        </w:rPr>
+        <w:t xml:space="preserve"> (regions/biomes)</w:t>
+      </w:r>
+      <w:r>
+        <w:rPr>
+          <w:rFonts w:ascii="Times New Roman" w:hAnsi="Times New Roman" w:cs="Times New Roman"/>
+          <w:sz w:val="24"/>
+          <w:szCs w:val="24"/>
+        </w:rPr>
+        <w:t>?</w:t>
       </w:r>
     </w:p>
     <w:p>
@@ -218,6 +232,12 @@
       </w:pPr>
     </w:p>
     <w:sectPr>
+      <w:headerReference w:type="even" r:id="rId7"/>
+      <w:headerReference w:type="default" r:id="rId8"/>
+      <w:footerReference w:type="even" r:id="rId9"/>
+      <w:footerReference w:type="default" r:id="rId10"/>
+      <w:headerReference w:type="first" r:id="rId11"/>
+      <w:footerReference w:type="first" r:id="rId12"/>
       <w:pgSz w:w="12240" w:h="15840"/>
       <w:pgMar w:top="1440" w:right="1440" w:bottom="1440" w:left="1440" w:header="708" w:footer="708" w:gutter="0"/>
       <w:cols w:space="708"/>
@@ -225,6 +245,144 @@
     </w:sectPr>
   </w:body>
 </w:document>
+</file>
+
+<file path=word/endnotes.xml><?xml version="1.0" encoding="utf-8"?>
+<w:endnotes xmlns:wpc="http://schemas.microsoft.com/office/word/2010/wordprocessingCanvas" xmlns:cx="http://schemas.microsoft.com/office/drawing/2014/chartex" xmlns:cx1="http://schemas.microsoft.com/office/drawing/2015/9/8/chartex" xmlns:cx2="http://schemas.microsoft.com/office/drawing/2015/10/21/chartex" xmlns:cx3="http://schemas.microsoft.com/office/drawing/2016/5/9/chartex" xmlns:cx4="http://schemas.microsoft.com/office/drawing/2016/5/10/chartex" xmlns:cx5="http://schemas.microsoft.com/office/drawing/2016/5/11/chartex" xmlns:cx6="http://schemas.microsoft.com/office/drawing/2016/5/12/chartex" xmlns:cx7="http://schemas.microsoft.com/office/drawing/2016/5/13/chartex" xmlns:cx8="http://schemas.microsoft.com/office/drawing/2016/5/14/chartex" xmlns:mc="http://schemas.openxmlformats.org/markup-compatibility/2006" xmlns:aink="http://schemas.microsoft.com/office/drawing/2016/ink" xmlns:am3d="http://schemas.microsoft.com/office/drawing/2017/model3d" xmlns:o="urn:schemas-microsoft-com:office:office" xmlns:r="http://schemas.openxmlformats.org/officeDocument/2006/relationships" xmlns:m="http://schemas.openxmlformats.org/officeDocument/2006/math" xmlns:v="urn:schemas-microsoft-com:vml" xmlns:wp14="http://schemas.microsoft.com/office/word/2010/wordprocessingDrawing" xmlns:wp="http://schemas.openxmlformats.org/drawingml/2006/wordprocessingDrawing" xmlns:w10="urn:schemas-microsoft-com:office:word" xmlns:w="http://schemas.openxmlformats.org/wordprocessingml/2006/main" xmlns:w14="http://schemas.microsoft.com/office/word/2010/wordml" xmlns:w15="http://schemas.microsoft.com/office/word/2012/wordml" xmlns:w16cid="http://schemas.microsoft.com/office/word/2016/wordml/cid" xmlns:w16se="http://schemas.microsoft.com/office/word/2015/wordml/symex" xmlns:wpg="http://schemas.microsoft.com/office/word/2010/wordprocessingGroup" xmlns:wpi="http://schemas.microsoft.com/office/word/2010/wordprocessingInk" xmlns:wne="http://schemas.microsoft.com/office/word/2006/wordml" xmlns:wps="http://schemas.microsoft.com/office/word/2010/wordprocessingShape" mc:Ignorable="w14 w15 w16se w16cid wp14">
+  <w:endnote w:type="separator" w:id="-1">
+    <w:p>
+      <w:r>
+        <w:separator/>
+      </w:r>
+    </w:p>
+  </w:endnote>
+  <w:endnote w:type="continuationSeparator" w:id="0">
+    <w:p>
+      <w:r>
+        <w:continuationSeparator/>
+      </w:r>
+    </w:p>
+  </w:endnote>
+</w:endnotes>
+</file>
+
+<file path=word/footer1.xml><?xml version="1.0" encoding="utf-8"?>
+<w:ftr xmlns:wpc="http://schemas.microsoft.com/office/word/2010/wordprocessingCanvas" xmlns:cx="http://schemas.microsoft.com/office/drawing/2014/chartex" xmlns:cx1="http://schemas.microsoft.com/office/drawing/2015/9/8/chartex" xmlns:cx2="http://schemas.microsoft.com/office/drawing/2015/10/21/chartex" xmlns:cx3="http://schemas.microsoft.com/office/drawing/2016/5/9/chartex" xmlns:cx4="http://schemas.microsoft.com/office/drawing/2016/5/10/chartex" xmlns:cx5="http://schemas.microsoft.com/office/drawing/2016/5/11/chartex" xmlns:cx6="http://schemas.microsoft.com/office/drawing/2016/5/12/chartex" xmlns:cx7="http://schemas.microsoft.com/office/drawing/2016/5/13/chartex" xmlns:cx8="http://schemas.microsoft.com/office/drawing/2016/5/14/chartex" xmlns:mc="http://schemas.openxmlformats.org/markup-compatibility/2006" xmlns:aink="http://schemas.microsoft.com/office/drawing/2016/ink" xmlns:am3d="http://schemas.microsoft.com/office/drawing/2017/model3d" xmlns:o="urn:schemas-microsoft-com:office:office" xmlns:r="http://schemas.openxmlformats.org/officeDocument/2006/relationships" xmlns:m="http://schemas.openxmlformats.org/officeDocument/2006/math" xmlns:v="urn:schemas-microsoft-com:vml" xmlns:wp14="http://schemas.microsoft.com/office/word/2010/wordprocessingDrawing" xmlns:wp="http://schemas.openxmlformats.org/drawingml/2006/wordprocessingDrawing" xmlns:w10="urn:schemas-microsoft-com:office:word" xmlns:w="http://schemas.openxmlformats.org/wordprocessingml/2006/main" xmlns:w14="http://schemas.microsoft.com/office/word/2010/wordml" xmlns:w15="http://schemas.microsoft.com/office/word/2012/wordml" xmlns:w16cid="http://schemas.microsoft.com/office/word/2016/wordml/cid" xmlns:w16se="http://schemas.microsoft.com/office/word/2015/wordml/symex" xmlns:wpg="http://schemas.microsoft.com/office/word/2010/wordprocessingGroup" xmlns:wpi="http://schemas.microsoft.com/office/word/2010/wordprocessingInk" xmlns:wne="http://schemas.microsoft.com/office/word/2006/wordml" xmlns:wps="http://schemas.microsoft.com/office/word/2010/wordprocessingShape" mc:Ignorable="w14 w15 w16se w16cid wp14">
+  <w:p>
+    <w:pPr>
+      <w:pStyle w:val="Footer"/>
+    </w:pPr>
+  </w:p>
+</w:ftr>
+</file>
+
+<file path=word/footer2.xml><?xml version="1.0" encoding="utf-8"?>
+<w:ftr xmlns:wpc="http://schemas.microsoft.com/office/word/2010/wordprocessingCanvas" xmlns:cx="http://schemas.microsoft.com/office/drawing/2014/chartex" xmlns:cx1="http://schemas.microsoft.com/office/drawing/2015/9/8/chartex" xmlns:cx2="http://schemas.microsoft.com/office/drawing/2015/10/21/chartex" xmlns:cx3="http://schemas.microsoft.com/office/drawing/2016/5/9/chartex" xmlns:cx4="http://schemas.microsoft.com/office/drawing/2016/5/10/chartex" xmlns:cx5="http://schemas.microsoft.com/office/drawing/2016/5/11/chartex" xmlns:cx6="http://schemas.microsoft.com/office/drawing/2016/5/12/chartex" xmlns:cx7="http://schemas.microsoft.com/office/drawing/2016/5/13/chartex" xmlns:cx8="http://schemas.microsoft.com/office/drawing/2016/5/14/chartex" xmlns:mc="http://schemas.openxmlformats.org/markup-compatibility/2006" xmlns:aink="http://schemas.microsoft.com/office/drawing/2016/ink" xmlns:am3d="http://schemas.microsoft.com/office/drawing/2017/model3d" xmlns:o="urn:schemas-microsoft-com:office:office" xmlns:r="http://schemas.openxmlformats.org/officeDocument/2006/relationships" xmlns:m="http://schemas.openxmlformats.org/officeDocument/2006/math" xmlns:v="urn:schemas-microsoft-com:vml" xmlns:wp14="http://schemas.microsoft.com/office/word/2010/wordprocessingDrawing" xmlns:wp="http://schemas.openxmlformats.org/drawingml/2006/wordprocessingDrawing" xmlns:w10="urn:schemas-microsoft-com:office:word" xmlns:w="http://schemas.openxmlformats.org/wordprocessingml/2006/main" xmlns:w14="http://schemas.microsoft.com/office/word/2010/wordml" xmlns:w15="http://schemas.microsoft.com/office/word/2012/wordml" xmlns:w16cid="http://schemas.microsoft.com/office/word/2016/wordml/cid" xmlns:w16se="http://schemas.microsoft.com/office/word/2015/wordml/symex" xmlns:wpg="http://schemas.microsoft.com/office/word/2010/wordprocessingGroup" xmlns:wpi="http://schemas.microsoft.com/office/word/2010/wordprocessingInk" xmlns:wne="http://schemas.microsoft.com/office/word/2006/wordml" xmlns:wps="http://schemas.microsoft.com/office/word/2010/wordprocessingShape" mc:Ignorable="w14 w15 w16se w16cid wp14">
+  <w:p>
+    <w:pPr>
+      <w:pStyle w:val="Footer"/>
+    </w:pPr>
+  </w:p>
+</w:ftr>
+</file>
+
+<file path=word/footer3.xml><?xml version="1.0" encoding="utf-8"?>
+<w:ftr xmlns:wpc="http://schemas.microsoft.com/office/word/2010/wordprocessingCanvas" xmlns:cx="http://schemas.microsoft.com/office/drawing/2014/chartex" xmlns:cx1="http://schemas.microsoft.com/office/drawing/2015/9/8/chartex" xmlns:cx2="http://schemas.microsoft.com/office/drawing/2015/10/21/chartex" xmlns:cx3="http://schemas.microsoft.com/office/drawing/2016/5/9/chartex" xmlns:cx4="http://schemas.microsoft.com/office/drawing/2016/5/10/chartex" xmlns:cx5="http://schemas.microsoft.com/office/drawing/2016/5/11/chartex" xmlns:cx6="http://schemas.microsoft.com/office/drawing/2016/5/12/chartex" xmlns:cx7="http://schemas.microsoft.com/office/drawing/2016/5/13/chartex" xmlns:cx8="http://schemas.microsoft.com/office/drawing/2016/5/14/chartex" xmlns:mc="http://schemas.openxmlformats.org/markup-compatibility/2006" xmlns:aink="http://schemas.microsoft.com/office/drawing/2016/ink" xmlns:am3d="http://schemas.microsoft.com/office/drawing/2017/model3d" xmlns:o="urn:schemas-microsoft-com:office:office" xmlns:r="http://schemas.openxmlformats.org/officeDocument/2006/relationships" xmlns:m="http://schemas.openxmlformats.org/officeDocument/2006/math" xmlns:v="urn:schemas-microsoft-com:vml" xmlns:wp14="http://schemas.microsoft.com/office/word/2010/wordprocessingDrawing" xmlns:wp="http://schemas.openxmlformats.org/drawingml/2006/wordprocessingDrawing" xmlns:w10="urn:schemas-microsoft-com:office:word" xmlns:w="http://schemas.openxmlformats.org/wordprocessingml/2006/main" xmlns:w14="http://schemas.microsoft.com/office/word/2010/wordml" xmlns:w15="http://schemas.microsoft.com/office/word/2012/wordml" xmlns:w16cid="http://schemas.microsoft.com/office/word/2016/wordml/cid" xmlns:w16se="http://schemas.microsoft.com/office/word/2015/wordml/symex" xmlns:wpg="http://schemas.microsoft.com/office/word/2010/wordprocessingGroup" xmlns:wpi="http://schemas.microsoft.com/office/word/2010/wordprocessingInk" xmlns:wne="http://schemas.microsoft.com/office/word/2006/wordml" xmlns:wps="http://schemas.microsoft.com/office/word/2010/wordprocessingShape" mc:Ignorable="w14 w15 w16se w16cid wp14">
+  <w:p>
+    <w:pPr>
+      <w:pStyle w:val="Footer"/>
+    </w:pPr>
+  </w:p>
+</w:ftr>
+</file>
+
+<file path=word/footnotes.xml><?xml version="1.0" encoding="utf-8"?>
+<w:footnotes xmlns:wpc="http://schemas.microsoft.com/office/word/2010/wordprocessingCanvas" xmlns:cx="http://schemas.microsoft.com/office/drawing/2014/chartex" xmlns:cx1="http://schemas.microsoft.com/office/drawing/2015/9/8/chartex" xmlns:cx2="http://schemas.microsoft.com/office/drawing/2015/10/21/chartex" xmlns:cx3="http://schemas.microsoft.com/office/drawing/2016/5/9/chartex" xmlns:cx4="http://schemas.microsoft.com/office/drawing/2016/5/10/chartex" xmlns:cx5="http://schemas.microsoft.com/office/drawing/2016/5/11/chartex" xmlns:cx6="http://schemas.microsoft.com/office/drawing/2016/5/12/chartex" xmlns:cx7="http://schemas.microsoft.com/office/drawing/2016/5/13/chartex" xmlns:cx8="http://schemas.microsoft.com/office/drawing/2016/5/14/chartex" xmlns:mc="http://schemas.openxmlformats.org/markup-compatibility/2006" xmlns:aink="http://schemas.microsoft.com/office/drawing/2016/ink" xmlns:am3d="http://schemas.microsoft.com/office/drawing/2017/model3d" xmlns:o="urn:schemas-microsoft-com:office:office" xmlns:r="http://schemas.openxmlformats.org/officeDocument/2006/relationships" xmlns:m="http://schemas.openxmlformats.org/officeDocument/2006/math" xmlns:v="urn:schemas-microsoft-com:vml" xmlns:wp14="http://schemas.microsoft.com/office/word/2010/wordprocessingDrawing" xmlns:wp="http://schemas.openxmlformats.org/drawingml/2006/wordprocessingDrawing" xmlns:w10="urn:schemas-microsoft-com:office:word" xmlns:w="http://schemas.openxmlformats.org/wordprocessingml/2006/main" xmlns:w14="http://schemas.microsoft.com/office/word/2010/wordml" xmlns:w15="http://schemas.microsoft.com/office/word/2012/wordml" xmlns:w16cid="http://schemas.microsoft.com/office/word/2016/wordml/cid" xmlns:w16se="http://schemas.microsoft.com/office/word/2015/wordml/symex" xmlns:wpg="http://schemas.microsoft.com/office/word/2010/wordprocessingGroup" xmlns:wpi="http://schemas.microsoft.com/office/word/2010/wordprocessingInk" xmlns:wne="http://schemas.microsoft.com/office/word/2006/wordml" xmlns:wps="http://schemas.microsoft.com/office/word/2010/wordprocessingShape" mc:Ignorable="w14 w15 w16se w16cid wp14">
+  <w:footnote w:type="separator" w:id="-1">
+    <w:p>
+      <w:r>
+        <w:separator/>
+      </w:r>
+    </w:p>
+  </w:footnote>
+  <w:footnote w:type="continuationSeparator" w:id="0">
+    <w:p>
+      <w:r>
+        <w:continuationSeparator/>
+      </w:r>
+    </w:p>
+  </w:footnote>
+</w:footnotes>
+</file>
+
+<file path=word/header1.xml><?xml version="1.0" encoding="utf-8"?>
+<w:hdr xmlns:wpc="http://schemas.microsoft.com/office/word/2010/wordprocessingCanvas" xmlns:cx="http://schemas.microsoft.com/office/drawing/2014/chartex" xmlns:cx1="http://schemas.microsoft.com/office/drawing/2015/9/8/chartex" xmlns:cx2="http://schemas.microsoft.com/office/drawing/2015/10/21/chartex" xmlns:cx3="http://schemas.microsoft.com/office/drawing/2016/5/9/chartex" xmlns:cx4="http://schemas.microsoft.com/office/drawing/2016/5/10/chartex" xmlns:cx5="http://schemas.microsoft.com/office/drawing/2016/5/11/chartex" xmlns:cx6="http://schemas.microsoft.com/office/drawing/2016/5/12/chartex" xmlns:cx7="http://schemas.microsoft.com/office/drawing/2016/5/13/chartex" xmlns:cx8="http://schemas.microsoft.com/office/drawing/2016/5/14/chartex" xmlns:mc="http://schemas.openxmlformats.org/markup-compatibility/2006" xmlns:aink="http://schemas.microsoft.com/office/drawing/2016/ink" xmlns:am3d="http://schemas.microsoft.com/office/drawing/2017/model3d" xmlns:o="urn:schemas-microsoft-com:office:office" xmlns:r="http://schemas.openxmlformats.org/officeDocument/2006/relationships" xmlns:m="http://schemas.openxmlformats.org/officeDocument/2006/math" xmlns:v="urn:schemas-microsoft-com:vml" xmlns:wp14="http://schemas.microsoft.com/office/word/2010/wordprocessingDrawing" xmlns:wp="http://schemas.openxmlformats.org/drawingml/2006/wordprocessingDrawing" xmlns:w10="urn:schemas-microsoft-com:office:word" xmlns:w="http://schemas.openxmlformats.org/wordprocessingml/2006/main" xmlns:w14="http://schemas.microsoft.com/office/word/2010/wordml" xmlns:w15="http://schemas.microsoft.com/office/word/2012/wordml" xmlns:w16cid="http://schemas.microsoft.com/office/word/2016/wordml/cid" xmlns:w16se="http://schemas.microsoft.com/office/word/2015/wordml/symex" xmlns:wpg="http://schemas.microsoft.com/office/word/2010/wordprocessingGroup" xmlns:wpi="http://schemas.microsoft.com/office/word/2010/wordprocessingInk" xmlns:wne="http://schemas.microsoft.com/office/word/2006/wordml" xmlns:wps="http://schemas.microsoft.com/office/word/2010/wordprocessingShape" mc:Ignorable="w14 w15 w16se w16cid wp14">
+  <w:p>
+    <w:pPr>
+      <w:pStyle w:val="Header"/>
+    </w:pPr>
+  </w:p>
+</w:hdr>
+</file>
+
+<file path=word/header2.xml><?xml version="1.0" encoding="utf-8"?>
+<w:hdr xmlns:wpc="http://schemas.microsoft.com/office/word/2010/wordprocessingCanvas" xmlns:cx="http://schemas.microsoft.com/office/drawing/2014/chartex" xmlns:cx1="http://schemas.microsoft.com/office/drawing/2015/9/8/chartex" xmlns:cx2="http://schemas.microsoft.com/office/drawing/2015/10/21/chartex" xmlns:cx3="http://schemas.microsoft.com/office/drawing/2016/5/9/chartex" xmlns:cx4="http://schemas.microsoft.com/office/drawing/2016/5/10/chartex" xmlns:cx5="http://schemas.microsoft.com/office/drawing/2016/5/11/chartex" xmlns:cx6="http://schemas.microsoft.com/office/drawing/2016/5/12/chartex" xmlns:cx7="http://schemas.microsoft.com/office/drawing/2016/5/13/chartex" xmlns:cx8="http://schemas.microsoft.com/office/drawing/2016/5/14/chartex" xmlns:mc="http://schemas.openxmlformats.org/markup-compatibility/2006" xmlns:aink="http://schemas.microsoft.com/office/drawing/2016/ink" xmlns:am3d="http://schemas.microsoft.com/office/drawing/2017/model3d" xmlns:o="urn:schemas-microsoft-com:office:office" xmlns:r="http://schemas.openxmlformats.org/officeDocument/2006/relationships" xmlns:m="http://schemas.openxmlformats.org/officeDocument/2006/math" xmlns:v="urn:schemas-microsoft-com:vml" xmlns:wp14="http://schemas.microsoft.com/office/word/2010/wordprocessingDrawing" xmlns:wp="http://schemas.openxmlformats.org/drawingml/2006/wordprocessingDrawing" xmlns:w10="urn:schemas-microsoft-com:office:word" xmlns:w="http://schemas.openxmlformats.org/wordprocessingml/2006/main" xmlns:w14="http://schemas.microsoft.com/office/word/2010/wordml" xmlns:w15="http://schemas.microsoft.com/office/word/2012/wordml" xmlns:w16cid="http://schemas.microsoft.com/office/word/2016/wordml/cid" xmlns:w16se="http://schemas.microsoft.com/office/word/2015/wordml/symex" xmlns:wpg="http://schemas.microsoft.com/office/word/2010/wordprocessingGroup" xmlns:wpi="http://schemas.microsoft.com/office/word/2010/wordprocessingInk" xmlns:wne="http://schemas.microsoft.com/office/word/2006/wordml" xmlns:wps="http://schemas.microsoft.com/office/word/2010/wordprocessingShape" mc:Ignorable="w14 w15 w16se w16cid wp14">
+  <w:p>
+    <w:pPr>
+      <w:pStyle w:val="Header"/>
+    </w:pPr>
+    <w:r>
+      <w:t>CMPT</w:t>
+    </w:r>
+    <w:r>
+      <w:t xml:space="preserve"> </w:t>
+    </w:r>
+    <w:r>
+      <w:t>384 Assig</w:t>
+    </w:r>
+    <w:r>
+      <w:t>n</w:t>
+    </w:r>
+    <w:bookmarkStart w:id="0" w:name="_GoBack"/>
+    <w:bookmarkEnd w:id="0"/>
+    <w:r>
+      <w:t>ment 5/6</w:t>
+    </w:r>
+    <w:r>
+      <w:tab/>
+    </w:r>
+    <w:r>
+      <w:tab/>
+    </w:r>
+    <w:r>
+      <w:t>Connor Boyle - cjb703</w:t>
+    </w:r>
+  </w:p>
+  <w:p>
+    <w:pPr>
+      <w:pStyle w:val="Header"/>
+    </w:pPr>
+    <w:r>
+      <w:tab/>
+    </w:r>
+    <w:r>
+      <w:tab/>
+    </w:r>
+    <w:r>
+      <w:t>Paromita Sengupta - pas682</w:t>
+    </w:r>
+  </w:p>
+</w:hdr>
+</file>
+
+<file path=word/header3.xml><?xml version="1.0" encoding="utf-8"?>
+<w:hdr xmlns:wpc="http://schemas.microsoft.com/office/word/2010/wordprocessingCanvas" xmlns:cx="http://schemas.microsoft.com/office/drawing/2014/chartex" xmlns:cx1="http://schemas.microsoft.com/office/drawing/2015/9/8/chartex" xmlns:cx2="http://schemas.microsoft.com/office/drawing/2015/10/21/chartex" xmlns:cx3="http://schemas.microsoft.com/office/drawing/2016/5/9/chartex" xmlns:cx4="http://schemas.microsoft.com/office/drawing/2016/5/10/chartex" xmlns:cx5="http://schemas.microsoft.com/office/drawing/2016/5/11/chartex" xmlns:cx6="http://schemas.microsoft.com/office/drawing/2016/5/12/chartex" xmlns:cx7="http://schemas.microsoft.com/office/drawing/2016/5/13/chartex" xmlns:cx8="http://schemas.microsoft.com/office/drawing/2016/5/14/chartex" xmlns:mc="http://schemas.openxmlformats.org/markup-compatibility/2006" xmlns:aink="http://schemas.microsoft.com/office/drawing/2016/ink" xmlns:am3d="http://schemas.microsoft.com/office/drawing/2017/model3d" xmlns:o="urn:schemas-microsoft-com:office:office" xmlns:r="http://schemas.openxmlformats.org/officeDocument/2006/relationships" xmlns:m="http://schemas.openxmlformats.org/officeDocument/2006/math" xmlns:v="urn:schemas-microsoft-com:vml" xmlns:wp14="http://schemas.microsoft.com/office/word/2010/wordprocessingDrawing" xmlns:wp="http://schemas.openxmlformats.org/drawingml/2006/wordprocessingDrawing" xmlns:w10="urn:schemas-microsoft-com:office:word" xmlns:w="http://schemas.openxmlformats.org/wordprocessingml/2006/main" xmlns:w14="http://schemas.microsoft.com/office/word/2010/wordml" xmlns:w15="http://schemas.microsoft.com/office/word/2012/wordml" xmlns:w16cid="http://schemas.microsoft.com/office/word/2016/wordml/cid" xmlns:w16se="http://schemas.microsoft.com/office/word/2015/wordml/symex" xmlns:wpg="http://schemas.microsoft.com/office/word/2010/wordprocessingGroup" xmlns:wpi="http://schemas.microsoft.com/office/word/2010/wordprocessingInk" xmlns:wne="http://schemas.microsoft.com/office/word/2006/wordml" xmlns:wps="http://schemas.microsoft.com/office/word/2010/wordprocessingShape" mc:Ignorable="w14 w15 w16se w16cid wp14">
+  <w:p>
+    <w:pPr>
+      <w:pStyle w:val="Header"/>
+    </w:pPr>
+  </w:p>
+</w:hdr>
 </file>
 
 <file path=word/numbering.xml><?xml version="1.0" encoding="utf-8"?>
@@ -1023,6 +1181,56 @@
       <w:contextualSpacing/>
     </w:pPr>
   </w:style>
+  <w:style w:type="paragraph" w:styleId="Header">
+    <w:name w:val="header"/>
+    <w:basedOn w:val="Normal"/>
+    <w:link w:val="HeaderChar"/>
+    <w:uiPriority w:val="99"/>
+    <w:unhideWhenUsed/>
+    <w:rsid w:val="00506A57"/>
+    <w:pPr>
+      <w:tabs>
+        <w:tab w:val="center" w:pos="4680"/>
+        <w:tab w:val="right" w:pos="9360"/>
+      </w:tabs>
+    </w:pPr>
+  </w:style>
+  <w:style w:type="character" w:customStyle="1" w:styleId="HeaderChar">
+    <w:name w:val="Header Char"/>
+    <w:basedOn w:val="DefaultParagraphFont"/>
+    <w:link w:val="Header"/>
+    <w:uiPriority w:val="99"/>
+    <w:rsid w:val="00506A57"/>
+    <w:rPr>
+      <w:sz w:val="20"/>
+      <w:szCs w:val="20"/>
+    </w:rPr>
+  </w:style>
+  <w:style w:type="paragraph" w:styleId="Footer">
+    <w:name w:val="footer"/>
+    <w:basedOn w:val="Normal"/>
+    <w:link w:val="FooterChar"/>
+    <w:uiPriority w:val="99"/>
+    <w:unhideWhenUsed/>
+    <w:rsid w:val="00506A57"/>
+    <w:pPr>
+      <w:tabs>
+        <w:tab w:val="center" w:pos="4680"/>
+        <w:tab w:val="right" w:pos="9360"/>
+      </w:tabs>
+    </w:pPr>
+  </w:style>
+  <w:style w:type="character" w:customStyle="1" w:styleId="FooterChar">
+    <w:name w:val="Footer Char"/>
+    <w:basedOn w:val="DefaultParagraphFont"/>
+    <w:link w:val="Footer"/>
+    <w:uiPriority w:val="99"/>
+    <w:rsid w:val="00506A57"/>
+    <w:rPr>
+      <w:sz w:val="20"/>
+      <w:szCs w:val="20"/>
+    </w:rPr>
+  </w:style>
 </w:styles>
 </file>
 

</xml_diff>

<commit_message>
answers added to questions
</commit_message>
<xml_diff>
--- a/Questions.docx
+++ b/Questions.docx
@@ -101,6 +101,459 @@
     </w:p>
     <w:p>
       <w:pPr>
+        <w:ind w:left="720"/>
+        <w:rPr>
+          <w:rFonts w:ascii="Times New Roman" w:hAnsi="Times New Roman" w:cs="Times New Roman"/>
+          <w:sz w:val="24"/>
+          <w:szCs w:val="24"/>
+        </w:rPr>
+      </w:pPr>
+    </w:p>
+    <w:p>
+      <w:pPr>
+        <w:ind w:left="720"/>
+        <w:rPr>
+          <w:rFonts w:ascii="Times New Roman" w:hAnsi="Times New Roman" w:cs="Times New Roman"/>
+          <w:sz w:val="24"/>
+          <w:szCs w:val="24"/>
+        </w:rPr>
+      </w:pPr>
+      <w:r>
+        <w:rPr>
+          <w:rFonts w:ascii="Times New Roman" w:hAnsi="Times New Roman" w:cs="Times New Roman"/>
+          <w:sz w:val="24"/>
+          <w:szCs w:val="24"/>
+        </w:rPr>
+        <w:t xml:space="preserve">Ans. It could be solved by </w:t>
+      </w:r>
+      <w:r>
+        <w:rPr>
+          <w:rFonts w:ascii="Times New Roman" w:hAnsi="Times New Roman" w:cs="Times New Roman"/>
+          <w:sz w:val="24"/>
+          <w:szCs w:val="24"/>
+        </w:rPr>
+        <w:t xml:space="preserve">generating </w:t>
+      </w:r>
+      <w:r>
+        <w:rPr>
+          <w:rFonts w:ascii="Times New Roman" w:hAnsi="Times New Roman" w:cs="Times New Roman"/>
+          <w:sz w:val="24"/>
+          <w:szCs w:val="24"/>
+        </w:rPr>
+        <w:t xml:space="preserve">a </w:t>
+      </w:r>
+      <w:r>
+        <w:rPr>
+          <w:rFonts w:ascii="Times New Roman" w:hAnsi="Times New Roman" w:cs="Times New Roman"/>
+          <w:sz w:val="24"/>
+          <w:szCs w:val="24"/>
+        </w:rPr>
+        <w:t>heatmap</w:t>
+      </w:r>
+      <w:r>
+        <w:rPr>
+          <w:rFonts w:ascii="Times New Roman" w:hAnsi="Times New Roman" w:cs="Times New Roman"/>
+          <w:sz w:val="24"/>
+          <w:szCs w:val="24"/>
+        </w:rPr>
+        <w:t xml:space="preserve"> on the selection of multiple dataset columns with</w:t>
+      </w:r>
+      <w:r>
+        <w:rPr>
+          <w:rFonts w:ascii="Times New Roman" w:hAnsi="Times New Roman" w:cs="Times New Roman"/>
+          <w:sz w:val="24"/>
+          <w:szCs w:val="24"/>
+        </w:rPr>
+        <w:t xml:space="preserve"> an equation of</w:t>
+      </w:r>
+      <w:r>
+        <w:rPr>
+          <w:rFonts w:ascii="Times New Roman" w:hAnsi="Times New Roman" w:cs="Times New Roman"/>
+          <w:sz w:val="24"/>
+          <w:szCs w:val="24"/>
+        </w:rPr>
+        <w:t xml:space="preserve"> overlay relationship distance.</w:t>
+      </w:r>
+    </w:p>
+    <w:p>
+      <w:pPr>
+        <w:ind w:left="720"/>
+        <w:rPr>
+          <w:rFonts w:ascii="Times New Roman" w:hAnsi="Times New Roman" w:cs="Times New Roman"/>
+          <w:sz w:val="24"/>
+          <w:szCs w:val="24"/>
+        </w:rPr>
+      </w:pPr>
+      <w:r>
+        <w:rPr>
+          <w:rFonts w:ascii="Times New Roman" w:hAnsi="Times New Roman" w:cs="Times New Roman"/>
+          <w:sz w:val="24"/>
+          <w:szCs w:val="24"/>
+        </w:rPr>
+        <w:t xml:space="preserve"> </w:t>
+      </w:r>
+    </w:p>
+    <w:p>
+      <w:pPr>
+        <w:ind w:left="720"/>
+        <w:rPr>
+          <w:rFonts w:ascii="Times New Roman" w:hAnsi="Times New Roman" w:cs="Times New Roman"/>
+          <w:sz w:val="24"/>
+          <w:szCs w:val="24"/>
+        </w:rPr>
+      </w:pPr>
+      <w:r>
+        <w:rPr>
+          <w:rFonts w:ascii="Times New Roman" w:hAnsi="Times New Roman" w:cs="Times New Roman"/>
+          <w:sz w:val="24"/>
+          <w:szCs w:val="24"/>
+        </w:rPr>
+        <w:t>Overlay Relationship Distance -</w:t>
+      </w:r>
+    </w:p>
+    <w:p>
+      <w:pPr>
+        <w:ind w:left="720"/>
+        <w:rPr>
+          <w:rFonts w:ascii="Times New Roman" w:hAnsi="Times New Roman" w:cs="Times New Roman"/>
+          <w:sz w:val="24"/>
+          <w:szCs w:val="24"/>
+        </w:rPr>
+      </w:pPr>
+    </w:p>
+    <w:p>
+      <w:pPr>
+        <w:ind w:left="720"/>
+        <w:rPr>
+          <w:rFonts w:ascii="Times New Roman" w:hAnsi="Times New Roman" w:cs="Times New Roman"/>
+          <w:iCs/>
+          <w:sz w:val="24"/>
+          <w:szCs w:val="24"/>
+        </w:rPr>
+      </w:pPr>
+      <m:oMathPara>
+        <m:oMathParaPr>
+          <m:jc m:val="left"/>
+        </m:oMathParaPr>
+        <m:oMath>
+          <m:r>
+            <w:rPr>
+              <w:rFonts w:ascii="Cambria Math" w:hAnsi="Cambria Math" w:cs="Times New Roman"/>
+              <w:sz w:val="24"/>
+              <w:szCs w:val="24"/>
+            </w:rPr>
+            <m:t>f</m:t>
+          </m:r>
+          <m:d>
+            <m:dPr>
+              <m:ctrlPr>
+                <w:rPr>
+                  <w:rFonts w:ascii="Cambria Math" w:hAnsi="Cambria Math" w:cs="Times New Roman"/>
+                  <w:i/>
+                  <w:sz w:val="24"/>
+                  <w:szCs w:val="24"/>
+                </w:rPr>
+              </m:ctrlPr>
+            </m:dPr>
+            <m:e>
+              <m:r>
+                <w:rPr>
+                  <w:rFonts w:ascii="Cambria Math" w:hAnsi="Cambria Math" w:cs="Times New Roman"/>
+                  <w:sz w:val="24"/>
+                  <w:szCs w:val="24"/>
+                </w:rPr>
+                <m:t>x</m:t>
+              </m:r>
+            </m:e>
+          </m:d>
+          <m:r>
+            <w:rPr>
+              <w:rFonts w:ascii="Cambria Math" w:hAnsi="Cambria Math" w:cs="Times New Roman"/>
+              <w:sz w:val="24"/>
+              <w:szCs w:val="24"/>
+            </w:rPr>
+            <m:t>=</m:t>
+          </m:r>
+          <m:f>
+            <m:fPr>
+              <m:ctrlPr>
+                <w:rPr>
+                  <w:rFonts w:ascii="Cambria Math" w:hAnsi="Cambria Math" w:cs="Times New Roman"/>
+                  <w:i/>
+                  <w:sz w:val="24"/>
+                  <w:szCs w:val="24"/>
+                </w:rPr>
+              </m:ctrlPr>
+            </m:fPr>
+            <m:num>
+              <m:nary>
+                <m:naryPr>
+                  <m:chr m:val="∑"/>
+                  <m:limLoc m:val="undOvr"/>
+                  <m:subHide m:val="1"/>
+                  <m:supHide m:val="1"/>
+                  <m:ctrlPr>
+                    <w:rPr>
+                      <w:rFonts w:ascii="Cambria Math" w:hAnsi="Cambria Math" w:cs="Times New Roman"/>
+                      <w:i/>
+                      <w:sz w:val="24"/>
+                      <w:szCs w:val="24"/>
+                    </w:rPr>
+                  </m:ctrlPr>
+                </m:naryPr>
+                <m:sub/>
+                <m:sup/>
+                <m:e>
+                  <m:r>
+                    <w:rPr>
+                      <w:rFonts w:ascii="Cambria Math" w:hAnsi="Cambria Math" w:cs="Times New Roman"/>
+                      <w:sz w:val="24"/>
+                      <w:szCs w:val="24"/>
+                    </w:rPr>
+                    <m:t>1-</m:t>
+                  </m:r>
+                  <m:d>
+                    <m:dPr>
+                      <m:begChr m:val="|"/>
+                      <m:endChr m:val="|"/>
+                      <m:ctrlPr>
+                        <w:rPr>
+                          <w:rFonts w:ascii="Cambria Math" w:hAnsi="Cambria Math" w:cs="Times New Roman"/>
+                          <w:i/>
+                          <w:sz w:val="24"/>
+                          <w:szCs w:val="24"/>
+                        </w:rPr>
+                      </m:ctrlPr>
+                    </m:dPr>
+                    <m:e>
+                      <m:sSub>
+                        <m:sSubPr>
+                          <m:ctrlPr>
+                            <w:rPr>
+                              <w:rFonts w:ascii="Cambria Math" w:hAnsi="Cambria Math" w:cs="Times New Roman"/>
+                              <w:i/>
+                              <w:sz w:val="24"/>
+                              <w:szCs w:val="24"/>
+                            </w:rPr>
+                          </m:ctrlPr>
+                        </m:sSubPr>
+                        <m:e>
+                          <m:sSup>
+                            <m:sSupPr>
+                              <m:ctrlPr>
+                                <w:rPr>
+                                  <w:rFonts w:ascii="Cambria Math" w:hAnsi="Cambria Math" w:cs="Times New Roman"/>
+                                  <w:i/>
+                                  <w:sz w:val="24"/>
+                                  <w:szCs w:val="24"/>
+                                </w:rPr>
+                              </m:ctrlPr>
+                            </m:sSupPr>
+                            <m:e>
+                              <m:r>
+                                <w:rPr>
+                                  <w:rFonts w:ascii="Cambria Math" w:hAnsi="Cambria Math" w:cs="Times New Roman"/>
+                                  <w:sz w:val="24"/>
+                                  <w:szCs w:val="24"/>
+                                </w:rPr>
+                                <m:t>x</m:t>
+                              </m:r>
+                            </m:e>
+                            <m:sup>
+                              <m:r>
+                                <w:rPr>
+                                  <w:rFonts w:ascii="Cambria Math" w:hAnsi="Cambria Math" w:cs="Times New Roman"/>
+                                  <w:sz w:val="24"/>
+                                  <w:szCs w:val="24"/>
+                                </w:rPr>
+                                <m:t>'</m:t>
+                              </m:r>
+                            </m:sup>
+                          </m:sSup>
+                        </m:e>
+                        <m:sub>
+                          <m:r>
+                            <w:rPr>
+                              <w:rFonts w:ascii="Cambria Math" w:hAnsi="Cambria Math" w:cs="Times New Roman"/>
+                              <w:sz w:val="24"/>
+                              <w:szCs w:val="24"/>
+                            </w:rPr>
+                            <m:t>a</m:t>
+                          </m:r>
+                        </m:sub>
+                      </m:sSub>
+                      <m:r>
+                        <w:rPr>
+                          <w:rFonts w:ascii="Cambria Math" w:hAnsi="Cambria Math" w:cs="Times New Roman"/>
+                          <w:sz w:val="24"/>
+                          <w:szCs w:val="24"/>
+                        </w:rPr>
+                        <m:t>-</m:t>
+                      </m:r>
+                      <m:sSub>
+                        <m:sSubPr>
+                          <m:ctrlPr>
+                            <w:rPr>
+                              <w:rFonts w:ascii="Cambria Math" w:hAnsi="Cambria Math" w:cs="Times New Roman"/>
+                              <w:i/>
+                              <w:sz w:val="24"/>
+                              <w:szCs w:val="24"/>
+                            </w:rPr>
+                          </m:ctrlPr>
+                        </m:sSubPr>
+                        <m:e>
+                          <m:sSup>
+                            <m:sSupPr>
+                              <m:ctrlPr>
+                                <w:rPr>
+                                  <w:rFonts w:ascii="Cambria Math" w:hAnsi="Cambria Math" w:cs="Times New Roman"/>
+                                  <w:i/>
+                                  <w:sz w:val="24"/>
+                                  <w:szCs w:val="24"/>
+                                </w:rPr>
+                              </m:ctrlPr>
+                            </m:sSupPr>
+                            <m:e>
+                              <m:r>
+                                <w:rPr>
+                                  <w:rFonts w:ascii="Cambria Math" w:hAnsi="Cambria Math" w:cs="Times New Roman"/>
+                                  <w:sz w:val="24"/>
+                                  <w:szCs w:val="24"/>
+                                </w:rPr>
+                                <m:t>x</m:t>
+                              </m:r>
+                            </m:e>
+                            <m:sup>
+                              <m:r>
+                                <w:rPr>
+                                  <w:rFonts w:ascii="Cambria Math" w:hAnsi="Cambria Math" w:cs="Times New Roman"/>
+                                  <w:sz w:val="24"/>
+                                  <w:szCs w:val="24"/>
+                                </w:rPr>
+                                <m:t>'</m:t>
+                              </m:r>
+                            </m:sup>
+                          </m:sSup>
+                        </m:e>
+                        <m:sub>
+                          <m:r>
+                            <w:rPr>
+                              <w:rFonts w:ascii="Cambria Math" w:hAnsi="Cambria Math" w:cs="Times New Roman"/>
+                              <w:sz w:val="24"/>
+                              <w:szCs w:val="24"/>
+                            </w:rPr>
+                            <m:t>b</m:t>
+                          </m:r>
+                        </m:sub>
+                      </m:sSub>
+                    </m:e>
+                  </m:d>
+                </m:e>
+              </m:nary>
+            </m:num>
+            <m:den>
+              <m:r>
+                <w:rPr>
+                  <w:rFonts w:ascii="Cambria Math" w:hAnsi="Cambria Math" w:cs="Times New Roman"/>
+                  <w:sz w:val="24"/>
+                  <w:szCs w:val="24"/>
+                </w:rPr>
+                <m:t>n</m:t>
+              </m:r>
+            </m:den>
+          </m:f>
+        </m:oMath>
+      </m:oMathPara>
+    </w:p>
+    <w:p>
+      <w:pPr>
+        <w:ind w:left="720"/>
+        <w:rPr>
+          <w:rFonts w:ascii="Times New Roman" w:hAnsi="Times New Roman" w:cs="Times New Roman"/>
+          <w:sz w:val="24"/>
+          <w:szCs w:val="24"/>
+        </w:rPr>
+      </w:pPr>
+      <m:oMathPara>
+        <m:oMath>
+          <m:r>
+            <m:rPr>
+              <m:sty m:val="p"/>
+            </m:rPr>
+            <w:rPr>
+              <w:rFonts w:ascii="Cambria Math" w:hAnsi="Cambria Math" w:cs="Times New Roman"/>
+              <w:sz w:val="24"/>
+              <w:szCs w:val="24"/>
+            </w:rPr>
+            <m:t>where a and b are columns of x</m:t>
+          </m:r>
+          <m:r>
+            <w:rPr>
+              <w:rFonts w:ascii="Cambria Math" w:hAnsi="Cambria Math" w:cs="Times New Roman"/>
+              <w:sz w:val="24"/>
+              <w:szCs w:val="24"/>
+            </w:rPr>
+            <m:t xml:space="preserve">, </m:t>
+          </m:r>
+          <m:sSup>
+            <m:sSupPr>
+              <m:ctrlPr>
+                <w:rPr>
+                  <w:rFonts w:ascii="Cambria Math" w:hAnsi="Cambria Math" w:cs="Times New Roman"/>
+                  <w:i/>
+                  <w:iCs/>
+                  <w:sz w:val="24"/>
+                  <w:szCs w:val="24"/>
+                </w:rPr>
+              </m:ctrlPr>
+            </m:sSupPr>
+            <m:e>
+              <m:r>
+                <w:rPr>
+                  <w:rFonts w:ascii="Cambria Math" w:hAnsi="Cambria Math" w:cs="Times New Roman"/>
+                  <w:sz w:val="24"/>
+                  <w:szCs w:val="24"/>
+                </w:rPr>
+                <m:t>x</m:t>
+              </m:r>
+            </m:e>
+            <m:sup>
+              <m:r>
+                <w:rPr>
+                  <w:rFonts w:ascii="Cambria Math" w:hAnsi="Cambria Math" w:cs="Times New Roman"/>
+                  <w:sz w:val="24"/>
+                  <w:szCs w:val="24"/>
+                </w:rPr>
+                <m:t>'</m:t>
+              </m:r>
+            </m:sup>
+          </m:sSup>
+          <m:r>
+            <m:rPr>
+              <m:sty m:val="p"/>
+            </m:rPr>
+            <w:rPr>
+              <w:rFonts w:ascii="Cambria Math" w:hAnsi="Cambria Math" w:cs="Times New Roman"/>
+              <w:sz w:val="24"/>
+              <w:szCs w:val="24"/>
+            </w:rPr>
+            <m:t xml:space="preserve"> is the range percentage of x (between its min, max)</m:t>
+          </m:r>
+        </m:oMath>
+      </m:oMathPara>
+    </w:p>
+    <w:p>
+      <w:pPr>
+        <w:ind w:left="720"/>
+        <w:rPr>
+          <w:rFonts w:ascii="Times New Roman" w:hAnsi="Times New Roman" w:cs="Times New Roman"/>
+          <w:sz w:val="24"/>
+          <w:szCs w:val="24"/>
+        </w:rPr>
+      </w:pPr>
+    </w:p>
+    <w:p>
+      <w:pPr>
         <w:pStyle w:val="ListParagraph"/>
         <w:numPr>
           <w:ilvl w:val="0"/>
@@ -163,6 +616,76 @@
     </w:p>
     <w:p>
       <w:pPr>
+        <w:rPr>
+          <w:rFonts w:ascii="Times New Roman" w:hAnsi="Times New Roman" w:cs="Times New Roman"/>
+          <w:sz w:val="24"/>
+          <w:szCs w:val="24"/>
+        </w:rPr>
+      </w:pPr>
+    </w:p>
+    <w:p>
+      <w:pPr>
+        <w:ind w:left="720"/>
+        <w:rPr>
+          <w:rFonts w:ascii="Times New Roman" w:hAnsi="Times New Roman" w:cs="Times New Roman"/>
+          <w:sz w:val="24"/>
+          <w:szCs w:val="24"/>
+        </w:rPr>
+      </w:pPr>
+      <w:r>
+        <w:rPr>
+          <w:rFonts w:ascii="Times New Roman" w:hAnsi="Times New Roman" w:cs="Times New Roman"/>
+          <w:sz w:val="24"/>
+          <w:szCs w:val="24"/>
+        </w:rPr>
+        <w:t xml:space="preserve">Ans. On the heatmap, brighter colors indicate larger values whereas </w:t>
+      </w:r>
+      <w:r>
+        <w:rPr>
+          <w:rFonts w:ascii="Times New Roman" w:hAnsi="Times New Roman" w:cs="Times New Roman"/>
+          <w:sz w:val="24"/>
+          <w:szCs w:val="24"/>
+        </w:rPr>
+        <w:t>darker</w:t>
+      </w:r>
+      <w:r>
+        <w:rPr>
+          <w:rFonts w:ascii="Times New Roman" w:hAnsi="Times New Roman" w:cs="Times New Roman"/>
+          <w:sz w:val="24"/>
+          <w:szCs w:val="24"/>
+        </w:rPr>
+        <w:t xml:space="preserve"> colors represent </w:t>
+      </w:r>
+      <w:r>
+        <w:rPr>
+          <w:rFonts w:ascii="Times New Roman" w:hAnsi="Times New Roman" w:cs="Times New Roman"/>
+          <w:sz w:val="24"/>
+          <w:szCs w:val="24"/>
+        </w:rPr>
+        <w:t>smaller values.</w:t>
+      </w:r>
+    </w:p>
+    <w:p>
+      <w:pPr>
+        <w:rPr>
+          <w:rFonts w:ascii="Times New Roman" w:hAnsi="Times New Roman" w:cs="Times New Roman"/>
+          <w:sz w:val="24"/>
+          <w:szCs w:val="24"/>
+        </w:rPr>
+      </w:pPr>
+    </w:p>
+    <w:p>
+      <w:pPr>
+        <w:ind w:left="720"/>
+        <w:rPr>
+          <w:rFonts w:ascii="Times New Roman" w:hAnsi="Times New Roman" w:cs="Times New Roman"/>
+          <w:sz w:val="24"/>
+          <w:szCs w:val="24"/>
+        </w:rPr>
+      </w:pPr>
+    </w:p>
+    <w:p>
+      <w:pPr>
         <w:pStyle w:val="ListParagraph"/>
         <w:numPr>
           <w:ilvl w:val="0"/>
@@ -198,6 +721,43 @@
         </w:rPr>
         <w:t>?</w:t>
       </w:r>
+    </w:p>
+    <w:p>
+      <w:pPr>
+        <w:rPr>
+          <w:rFonts w:ascii="Times New Roman" w:hAnsi="Times New Roman" w:cs="Times New Roman"/>
+          <w:sz w:val="24"/>
+          <w:szCs w:val="24"/>
+        </w:rPr>
+      </w:pPr>
+    </w:p>
+    <w:p>
+      <w:pPr>
+        <w:ind w:left="720"/>
+        <w:rPr>
+          <w:rFonts w:ascii="Times New Roman" w:hAnsi="Times New Roman" w:cs="Times New Roman"/>
+          <w:sz w:val="24"/>
+          <w:szCs w:val="24"/>
+        </w:rPr>
+      </w:pPr>
+      <w:r>
+        <w:rPr>
+          <w:rFonts w:ascii="Times New Roman" w:hAnsi="Times New Roman" w:cs="Times New Roman"/>
+          <w:sz w:val="24"/>
+          <w:szCs w:val="24"/>
+        </w:rPr>
+        <w:t xml:space="preserve">Soil moisture absorbs more heat where the heatmap regions appear brighter. </w:t>
+      </w:r>
+      <w:r>
+        <w:rPr>
+          <w:rFonts w:ascii="Times New Roman" w:hAnsi="Times New Roman" w:cs="Times New Roman"/>
+          <w:sz w:val="24"/>
+          <w:szCs w:val="24"/>
+        </w:rPr>
+        <w:t>By Selection any combination of the other columns, we can show relationships by hovering the cursor over locations and moving the slider. (Cyan color represents slider selections)</w:t>
+      </w:r>
+      <w:bookmarkStart w:id="0" w:name="_GoBack"/>
+      <w:bookmarkEnd w:id="0"/>
     </w:p>
     <w:p>
       <w:pPr>
@@ -343,8 +903,6 @@
     <w:r>
       <w:t>n</w:t>
     </w:r>
-    <w:bookmarkStart w:id="0" w:name="_GoBack"/>
-    <w:bookmarkEnd w:id="0"/>
     <w:r>
       <w:t>ment 5/6</w:t>
     </w:r>
@@ -353,8 +911,6 @@
     </w:r>
     <w:r>
       <w:tab/>
-    </w:r>
-    <w:r>
       <w:t>Connor Boyle - cjb703</w:t>
     </w:r>
   </w:p>
@@ -367,8 +923,6 @@
     </w:r>
     <w:r>
       <w:tab/>
-    </w:r>
-    <w:r>
       <w:t>Paromita Sengupta - pas682</w:t>
     </w:r>
   </w:p>
@@ -1231,6 +1785,16 @@
       <w:szCs w:val="20"/>
     </w:rPr>
   </w:style>
+  <w:style w:type="character" w:styleId="PlaceholderText">
+    <w:name w:val="Placeholder Text"/>
+    <w:basedOn w:val="DefaultParagraphFont"/>
+    <w:uiPriority w:val="99"/>
+    <w:semiHidden/>
+    <w:rsid w:val="00016366"/>
+    <w:rPr>
+      <w:color w:val="808080"/>
+    </w:rPr>
+  </w:style>
 </w:styles>
 </file>
 

</xml_diff>